<commit_message>
(use "git reset HEAD <file>..." to unstage) 	modified:   docs/report/ee260_2018_spring_materials_laboratory_02_report.docx
</commit_message>
<xml_diff>
--- a/docs/report/ee260_2018_spring_materials_laboratory_02_report.docx
+++ b/docs/report/ee260_2018_spring_materials_laboratory_02_report.docx
@@ -1492,6 +1492,7 @@
       <w:r>
         <w:rPr>
           <w:rFonts w:ascii="Arial" w:hAnsi="Arial" w:cs="Arial"/>
+          <w:noProof/>
           <w:sz w:val="48"/>
           <w:szCs w:val="48"/>
         </w:rPr>
@@ -1515,7 +1516,7 @@
             <v:path o:extrusionok="f" gradientshapeok="t" o:connecttype="rect"/>
             <o:lock v:ext="edit" aspectratio="t"/>
           </v:shapetype>
-          <v:shape id="_x0000_i1025" type="#_x0000_t75" alt="Microsoft Office Signature Line..." style="width:192pt;height:96pt">
+          <v:shape id="_x0000_i1025" type="#_x0000_t75" alt="Microsoft Office Signature Line..." style="width:192pt;height:96pt;mso-width-percent:0;mso-height-percent:0;mso-width-percent:0;mso-height-percent:0">
             <v:imagedata r:id="rId7" o:title=""/>
             <o:lock v:ext="edit" ungrouping="t" rotation="t" cropping="t" verticies="t" text="t" grouping="t"/>
           </v:shape>
@@ -1532,6 +1533,8 @@
           <w:szCs w:val="48"/>
         </w:rPr>
       </w:pPr>
+      <w:bookmarkStart w:id="3" w:name="_GoBack"/>
+      <w:bookmarkEnd w:id="3"/>
     </w:p>
     <w:p>
       <w:pPr>
@@ -1571,16 +1574,24 @@
                 <w:szCs w:val="28"/>
               </w:rPr>
             </w:pPr>
-            <w:bookmarkStart w:id="3" w:name="Text2"/>
+            <w:bookmarkStart w:id="4" w:name="Text2"/>
             <w:r>
               <w:rPr>
                 <w:rFonts w:ascii="Arial" w:hAnsi="Arial" w:cs="Arial"/>
                 <w:sz w:val="28"/>
                 <w:szCs w:val="28"/>
               </w:rPr>
-              <w:t xml:space="preserve">Lab Partner: </w:t>
+              <w:t>Team Members</w:t>
             </w:r>
-            <w:bookmarkEnd w:id="3"/>
+            <w:r>
+              <w:rPr>
+                <w:rFonts w:ascii="Arial" w:hAnsi="Arial" w:cs="Arial"/>
+                <w:sz w:val="28"/>
+                <w:szCs w:val="28"/>
+              </w:rPr>
+              <w:t xml:space="preserve">: </w:t>
+            </w:r>
+            <w:bookmarkEnd w:id="4"/>
           </w:p>
         </w:tc>
         <w:tc>
@@ -1604,11 +1615,11 @@
               </w:rPr>
               <w:fldChar w:fldCharType="begin">
                 <w:ffData>
-                  <w:name w:val="Text2"/>
+                  <w:name w:val=""/>
                   <w:enabled/>
                   <w:calcOnExit w:val="0"/>
                   <w:textInput>
-                    <w:default w:val="Your lab partner's name"/>
+                    <w:default w:val="Team memebers' name and emails"/>
                   </w:textInput>
                 </w:ffData>
               </w:fldChar>
@@ -1643,7 +1654,7 @@
                 <w:sz w:val="28"/>
                 <w:szCs w:val="28"/>
               </w:rPr>
-              <w:t>Your lab partner's name</w:t>
+              <w:t>Team memebers' name and emails</w:t>
             </w:r>
             <w:r>
               <w:rPr>
@@ -1701,7 +1712,7 @@
                 <w:szCs w:val="28"/>
               </w:rPr>
             </w:pPr>
-            <w:bookmarkStart w:id="4" w:name="Text3"/>
+            <w:bookmarkStart w:id="5" w:name="Text3"/>
             <w:r>
               <w:rPr>
                 <w:rFonts w:ascii="Arial" w:hAnsi="Arial" w:cs="Arial"/>
@@ -1710,7 +1721,7 @@
               </w:rPr>
               <w:t xml:space="preserve">Date Experiment Performed: </w:t>
             </w:r>
-            <w:bookmarkEnd w:id="4"/>
+            <w:bookmarkEnd w:id="5"/>
           </w:p>
         </w:tc>
         <w:tc>
@@ -1947,7 +1958,7 @@
             </w:r>
           </w:p>
         </w:tc>
-        <w:bookmarkStart w:id="5" w:name="Text13"/>
+        <w:bookmarkStart w:id="6" w:name="Text13"/>
         <w:tc>
           <w:tcPr>
             <w:tcW w:w="3348" w:type="dxa"/>
@@ -2018,7 +2029,7 @@
               </w:rPr>
               <w:fldChar w:fldCharType="end"/>
             </w:r>
-            <w:bookmarkEnd w:id="5"/>
+            <w:bookmarkEnd w:id="6"/>
           </w:p>
         </w:tc>
       </w:tr>
@@ -2051,9 +2062,9 @@
             <w:pPr>
               <w:pStyle w:val="Heading1"/>
             </w:pPr>
-            <w:bookmarkStart w:id="6" w:name="_Toc242778175"/>
-            <w:bookmarkStart w:id="7" w:name="_Toc242778238"/>
-            <w:bookmarkStart w:id="8" w:name="_Toc247686711"/>
+            <w:bookmarkStart w:id="7" w:name="_Toc242778175"/>
+            <w:bookmarkStart w:id="8" w:name="_Toc242778238"/>
+            <w:bookmarkStart w:id="9" w:name="_Toc247686711"/>
             <w:r>
               <w:lastRenderedPageBreak/>
               <w:t>I</w:t>
@@ -2061,9 +2072,9 @@
             <w:r>
               <w:t>ntroduction</w:t>
             </w:r>
-            <w:bookmarkEnd w:id="6"/>
             <w:bookmarkEnd w:id="7"/>
             <w:bookmarkEnd w:id="8"/>
+            <w:bookmarkEnd w:id="9"/>
           </w:p>
         </w:tc>
       </w:tr>
@@ -2092,7 +2103,7 @@
           </w:ffData>
         </w:fldChar>
       </w:r>
-      <w:bookmarkStart w:id="9" w:name="Text5"/>
+      <w:bookmarkStart w:id="10" w:name="Text5"/>
       <w:r>
         <w:rPr>
           <w:rFonts w:ascii="Arial" w:hAnsi="Arial" w:cs="Arial"/>
@@ -2123,7 +2134,7 @@
         </w:rPr>
         <w:fldChar w:fldCharType="end"/>
       </w:r>
-      <w:bookmarkEnd w:id="9"/>
+      <w:bookmarkEnd w:id="10"/>
     </w:p>
     <w:p>
       <w:pPr>
@@ -2205,7 +2216,7 @@
           </w:ffData>
         </w:fldChar>
       </w:r>
-      <w:bookmarkStart w:id="10" w:name="Text6"/>
+      <w:bookmarkStart w:id="11" w:name="Text6"/>
       <w:r>
         <w:rPr>
           <w:rFonts w:ascii="Arial" w:hAnsi="Arial" w:cs="Arial"/>
@@ -2236,7 +2247,7 @@
         </w:rPr>
         <w:fldChar w:fldCharType="end"/>
       </w:r>
-      <w:bookmarkEnd w:id="10"/>
+      <w:bookmarkEnd w:id="11"/>
     </w:p>
     <w:p>
       <w:pPr>
@@ -2318,7 +2329,7 @@
           </w:ffData>
         </w:fldChar>
       </w:r>
-      <w:bookmarkStart w:id="11" w:name="Text8"/>
+      <w:bookmarkStart w:id="12" w:name="Text8"/>
       <w:r>
         <w:rPr>
           <w:rFonts w:ascii="Arial" w:hAnsi="Arial" w:cs="Arial"/>
@@ -2349,7 +2360,7 @@
         </w:rPr>
         <w:fldChar w:fldCharType="end"/>
       </w:r>
-      <w:bookmarkEnd w:id="11"/>
+      <w:bookmarkEnd w:id="12"/>
     </w:p>
     <w:p>
       <w:pPr>
@@ -2417,7 +2428,7 @@
           </w:ffData>
         </w:fldChar>
       </w:r>
-      <w:bookmarkStart w:id="12" w:name="Text7"/>
+      <w:bookmarkStart w:id="13" w:name="Text7"/>
       <w:r>
         <w:rPr>
           <w:rFonts w:ascii="Arial" w:hAnsi="Arial" w:cs="Arial"/>
@@ -2448,8 +2459,6 @@
         </w:rPr>
         <w:fldChar w:fldCharType="end"/>
       </w:r>
-      <w:bookmarkStart w:id="13" w:name="_GoBack"/>
-      <w:bookmarkEnd w:id="12"/>
       <w:bookmarkEnd w:id="13"/>
     </w:p>
     <w:p>

</xml_diff>